<commit_message>
Add move up/down functions for properties and named bundlers
</commit_message>
<xml_diff>
--- a/documents/BundleMagic 1.1 Notes.docx
+++ b/documents/BundleMagic 1.1 Notes.docx
@@ -33,15 +33,7 @@
         </w:numPr>
       </w:pPr>
       <w:r>
-        <w:t xml:space="preserve">First build the llb. This will create </w:t>
-      </w:r>
-      <w:proofErr w:type="gramStart"/>
-      <w:r>
-        <w:t>an</w:t>
-      </w:r>
-      <w:proofErr w:type="gramEnd"/>
-      <w:r>
-        <w:t xml:space="preserve"> llb in the current version as well as a version backsaved for LV2015.</w:t>
+        <w:t>First build the llb. This will create an llb in the current version as well as a version backsaved for LV2015.</w:t>
       </w:r>
     </w:p>
     <w:p>
@@ -83,13 +75,8 @@
         <w:br/>
       </w:r>
       <w:r>
-        <w:t>\BundleMagic\Source Distribution\little_sphaeroid_design_lib_</w:t>
-      </w:r>
-      <w:proofErr w:type="gramStart"/>
-      <w:r>
-        <w:t>bundlemag!c-1.1.0.1.vip</w:t>
-      </w:r>
-      <w:proofErr w:type="gramEnd"/>
+        <w:t>\BundleMagic\Source Distribution\little_sphaeroid_design_lib_bundlemag!c-1.1.0.1.vip</w:t>
+      </w:r>
     </w:p>
     <w:p>
       <w:pPr>
@@ -130,68 +117,7 @@
         <w:pStyle w:val="Heading2"/>
       </w:pPr>
       <w:r>
-        <w:t>Dialog can appear offscreen</w:t>
-      </w:r>
-    </w:p>
-    <w:p>
-      <w:r>
-        <w:t xml:space="preserve">Dialog is aligned to center of active BD. However, this can cause the dialog to appear partially offscreen, and when this occurs, the title bar may not be clickable, and thus the dialog can’t be moved. </w:t>
-      </w:r>
-    </w:p>
-    <w:p>
-      <w:pPr>
-        <w:pStyle w:val="ListParagraph"/>
-        <w:numPr>
-          <w:ilvl w:val="0"/>
-          <w:numId w:val="11"/>
-        </w:numPr>
-      </w:pPr>
-      <w:r>
-        <w:t>Fix align vi windows to optionally move aligned window onto active screen</w:t>
-      </w:r>
-    </w:p>
-    <w:p>
-      <w:pPr>
-        <w:pStyle w:val="Heading2"/>
-      </w:pPr>
-      <w:r>
         <w:t>Cluster Filter Improvements</w:t>
-      </w:r>
-    </w:p>
-    <w:p>
-      <w:pPr>
-        <w:pStyle w:val="ListParagraph"/>
-        <w:numPr>
-          <w:ilvl w:val="0"/>
-          <w:numId w:val="10"/>
-        </w:numPr>
-      </w:pPr>
-      <w:r>
-        <w:t>When filtering, if filter matches parent item, do not remove children</w:t>
-      </w:r>
-    </w:p>
-    <w:p>
-      <w:pPr>
-        <w:pStyle w:val="ListParagraph"/>
-        <w:numPr>
-          <w:ilvl w:val="0"/>
-          <w:numId w:val="10"/>
-        </w:numPr>
-      </w:pPr>
-      <w:r>
-        <w:t>When filter matches child item, do not gray parent</w:t>
-      </w:r>
-    </w:p>
-    <w:p>
-      <w:pPr>
-        <w:pStyle w:val="ListParagraph"/>
-        <w:numPr>
-          <w:ilvl w:val="0"/>
-          <w:numId w:val="10"/>
-        </w:numPr>
-      </w:pPr>
-      <w:r>
-        <w:t>When neither parent nor child matches filter, remove both (currently leaves parent grayed)</w:t>
       </w:r>
     </w:p>
     <w:p/>
@@ -235,6 +161,9 @@
       <w:r>
         <w:t>de)</w:t>
       </w:r>
+      <w:r>
+        <w:t xml:space="preserve"> BUNDLER DONE</w:t>
+      </w:r>
     </w:p>
     <w:p>
       <w:pPr>
@@ -247,6 +176,9 @@
       <w:r>
         <w:t>Move down</w:t>
       </w:r>
+      <w:r>
+        <w:t xml:space="preserve"> BUNDLER DONE</w:t>
+      </w:r>
     </w:p>
     <w:p>
       <w:pPr>
@@ -302,7 +234,6 @@
         <w:pStyle w:val="Heading2"/>
       </w:pPr>
       <w:r>
-        <w:lastRenderedPageBreak/>
         <w:t>Bug</w:t>
       </w:r>
       <w:r>
@@ -318,13 +249,7 @@
         </w:numPr>
       </w:pPr>
       <w:r>
-        <w:t>A</w:t>
-      </w:r>
-      <w:r>
-        <w:t>fter filtering</w:t>
-      </w:r>
-      <w:r>
-        <w:t>, up and down arrows should not do much if the first and only selectable item is selected</w:t>
+        <w:t>helper files are not complete if dialog is closed before all elements are found.</w:t>
       </w:r>
     </w:p>
     <w:p>
@@ -336,43 +261,7 @@
         </w:numPr>
       </w:pPr>
       <w:r>
-        <w:t>created objects don’t remain or appear selected</w:t>
-      </w:r>
-    </w:p>
-    <w:p>
-      <w:pPr>
-        <w:pStyle w:val="ListParagraph"/>
-        <w:numPr>
-          <w:ilvl w:val="0"/>
-          <w:numId w:val="7"/>
-        </w:numPr>
-      </w:pPr>
-      <w:r>
-        <w:t>helper files are not complete if dialog is closed before all elements are found.</w:t>
-      </w:r>
-    </w:p>
-    <w:p>
-      <w:pPr>
-        <w:pStyle w:val="ListParagraph"/>
-        <w:numPr>
-          <w:ilvl w:val="0"/>
-          <w:numId w:val="7"/>
-        </w:numPr>
-      </w:pPr>
-      <w:r>
         <w:t>Rearrange properties and cluster elements should be automatic if there are only two elements displayed</w:t>
-      </w:r>
-    </w:p>
-    <w:p>
-      <w:pPr>
-        <w:pStyle w:val="ListParagraph"/>
-        <w:numPr>
-          <w:ilvl w:val="0"/>
-          <w:numId w:val="7"/>
-        </w:numPr>
-      </w:pPr>
-      <w:r>
-        <w:t>Cluster filter doesn’t remove top-level cluster elements</w:t>
       </w:r>
     </w:p>
     <w:p>
@@ -416,6 +305,7 @@
         </w:numPr>
       </w:pPr>
       <w:r>
+        <w:lastRenderedPageBreak/>
         <w:t>Turn scripting off, and attempt to use</w:t>
       </w:r>
     </w:p>
@@ -436,7 +326,42 @@
         <w:pStyle w:val="Heading2"/>
       </w:pPr>
       <w:r>
-        <w:t>Filter on method nesting issues</w:t>
+        <w:t>Browse Classes on FP</w:t>
+      </w:r>
+    </w:p>
+    <w:p>
+      <w:r>
+        <w:t>When the control is shown in the Class Control on the front panel, right-clicking on the control does not activate the Browse Classes… shortcut menu (but right-clicking the Class Control border does)</w:t>
+      </w:r>
+      <w:r>
+        <w:tab/>
+      </w:r>
+      <w:r>
+        <w:tab/>
+        <w:t>.</w:t>
+      </w:r>
+    </w:p>
+    <w:p/>
+    <w:p>
+      <w:pPr>
+        <w:pStyle w:val="Heading1"/>
+      </w:pPr>
+      <w:r>
+        <w:t>BundleMag</w:t>
+      </w:r>
+      <w:r>
+        <w:t>!</w:t>
+      </w:r>
+      <w:r>
+        <w:t>c v 1.1</w:t>
+      </w:r>
+    </w:p>
+    <w:p>
+      <w:pPr>
+        <w:pStyle w:val="Heading2"/>
+      </w:pPr>
+      <w:r>
+        <w:t>New Features</w:t>
       </w:r>
     </w:p>
     <w:p>
@@ -444,19 +369,65 @@
         <w:pStyle w:val="ListParagraph"/>
         <w:numPr>
           <w:ilvl w:val="0"/>
-          <w:numId w:val="9"/>
-        </w:numPr>
-      </w:pPr>
-      <w:r>
-        <w:t>Save.ForPrevious does not come up when filtering on “</w:t>
-      </w:r>
-      <w:proofErr w:type="gramStart"/>
-      <w:r>
-        <w:t>save</w:t>
-      </w:r>
-      <w:proofErr w:type="gramEnd"/>
-      <w:r>
-        <w:t>”. Consider filtering on dot notation</w:t>
+          <w:numId w:val="4"/>
+        </w:numPr>
+      </w:pPr>
+      <w:r>
+        <w:t xml:space="preserve">New </w:t>
+      </w:r>
+      <w:r>
+        <w:t>(Un)</w:t>
+      </w:r>
+      <w:r>
+        <w:t>Bundle</w:t>
+      </w:r>
+      <w:r>
+        <w:t xml:space="preserve"> by name</w:t>
+      </w:r>
+      <w:r>
+        <w:t xml:space="preserve"> and Property Node </w:t>
+      </w:r>
+      <w:r>
+        <w:t>actions:</w:t>
+      </w:r>
+    </w:p>
+    <w:p>
+      <w:pPr>
+        <w:pStyle w:val="ListParagraph"/>
+        <w:numPr>
+          <w:ilvl w:val="1"/>
+          <w:numId w:val="4"/>
+        </w:numPr>
+      </w:pPr>
+      <w:r>
+        <w:t xml:space="preserve">Nodes </w:t>
+      </w:r>
+      <w:r>
+        <w:t>with two elements will display “Swap” instead of “Rearrange</w:t>
+      </w:r>
+      <w:r>
+        <w:t>…</w:t>
+      </w:r>
+      <w:r>
+        <w:t>” in the contextual menu and will be swapped without a dialog</w:t>
+      </w:r>
+    </w:p>
+    <w:p>
+      <w:pPr>
+        <w:pStyle w:val="ListParagraph"/>
+        <w:numPr>
+          <w:ilvl w:val="1"/>
+          <w:numId w:val="4"/>
+        </w:numPr>
+      </w:pPr>
+      <w:r>
+        <w:t xml:space="preserve">Cluster </w:t>
+      </w:r>
+      <w:r>
+        <w:t xml:space="preserve">and property </w:t>
+      </w:r>
+      <w:r>
+        <w:t>elements can be moved up and down using the “Move Up” and “Move Down” contextual menu items</w:t>
       </w:r>
     </w:p>
     <w:p>
@@ -464,11 +435,11 @@
         <w:pStyle w:val="ListParagraph"/>
         <w:numPr>
           <w:ilvl w:val="0"/>
-          <w:numId w:val="9"/>
-        </w:numPr>
-      </w:pPr>
-      <w:r>
-        <w:t>Allow “save” to be filtered down to even though it isn’t selectable, and since it’s a parent item, open it if part of the filter</w:t>
+          <w:numId w:val="4"/>
+        </w:numPr>
+      </w:pPr>
+      <w:r>
+        <w:t>Added short flash dialog when support files are being (re)built</w:t>
       </w:r>
     </w:p>
     <w:p>
@@ -476,40 +447,10 @@
         <w:pStyle w:val="Heading2"/>
       </w:pPr>
       <w:r>
-        <w:t xml:space="preserve">Browse methods open </w:t>
-      </w:r>
-      <w:proofErr w:type="gramStart"/>
-      <w:r>
-        <w:t>all ?</w:t>
-      </w:r>
-      <w:proofErr w:type="gramEnd"/>
-    </w:p>
-    <w:p/>
-    <w:p>
-      <w:r>
-        <w:t>Filter arrows</w:t>
-      </w:r>
-    </w:p>
-    <w:p>
-      <w:r>
-        <w:t>On filtered or unfiltered list, up arrow should go to last item in dialog</w:t>
-      </w:r>
-    </w:p>
-    <w:p/>
-    <w:p>
-      <w:pPr>
-        <w:pStyle w:val="Heading1"/>
-      </w:pPr>
-      <w:r>
-        <w:t>BundleMagic v 1.1</w:t>
-      </w:r>
-    </w:p>
-    <w:p>
-      <w:pPr>
-        <w:pStyle w:val="Heading2"/>
-      </w:pPr>
-      <w:r>
-        <w:t>BUG FIXES</w:t>
+        <w:t>B</w:t>
+      </w:r>
+      <w:r>
+        <w:t>ug Fixes</w:t>
       </w:r>
     </w:p>
     <w:p>
@@ -521,7 +462,19 @@
         </w:numPr>
       </w:pPr>
       <w:r>
-        <w:t>Corrected issue in dialogs where cursor would not always appear in filter string control</w:t>
+        <w:t xml:space="preserve">Corrected issue </w:t>
+      </w:r>
+      <w:r>
+        <w:t>on</w:t>
+      </w:r>
+      <w:r>
+        <w:t xml:space="preserve"> dialog</w:t>
+      </w:r>
+      <w:r>
+        <w:t xml:space="preserve"> open</w:t>
+      </w:r>
+      <w:r>
+        <w:t xml:space="preserve"> where cursor would not always appear in filter string control</w:t>
       </w:r>
     </w:p>
     <w:p>
@@ -536,15 +489,7 @@
         <w:t>Attempted to correct</w:t>
       </w:r>
       <w:r>
-        <w:t xml:space="preserve"> a bug </w:t>
-      </w:r>
-      <w:proofErr w:type="gramStart"/>
-      <w:r>
-        <w:t>where</w:t>
-      </w:r>
-      <w:proofErr w:type="gramEnd"/>
-      <w:r>
-        <w:t xml:space="preserve"> removing multiple cluster or property elements </w:t>
+        <w:t xml:space="preserve"> a bug where removing multiple cluster or property elements </w:t>
       </w:r>
       <w:r>
         <w:t xml:space="preserve">(including Removing unwired elements) </w:t>
@@ -562,7 +507,7 @@
         </w:numPr>
       </w:pPr>
       <w:r>
-        <w:t>Corrected issue where Browse Classes dialog might not show scripting or private classed on load</w:t>
+        <w:t>Attempted to correct issue where created Block Diagram items remain selected. (Marching ants are shown but don’t march)</w:t>
       </w:r>
     </w:p>
     <w:p>
@@ -574,7 +519,7 @@
         </w:numPr>
       </w:pPr>
       <w:r>
-        <w:t>Corrected issue where a dot (“.”) in a cluster element label (eg “Numeric.1”) would prevent most BundleMagic cluster operations to fail</w:t>
+        <w:t>Corrected issue where Browse Classes dialog might not show scripting or private classed on load</w:t>
       </w:r>
     </w:p>
     <w:p>
@@ -586,16 +531,56 @@
         </w:numPr>
       </w:pPr>
       <w:r>
+        <w:t>Corrected issue where a dot (“.”) in a cluster element label (eg “Numeric.1”) would prevent most BundleMagic cluster operations to fail</w:t>
+      </w:r>
+    </w:p>
+    <w:p>
+      <w:pPr>
+        <w:pStyle w:val="ListParagraph"/>
+        <w:numPr>
+          <w:ilvl w:val="0"/>
+          <w:numId w:val="3"/>
+        </w:numPr>
+      </w:pPr>
+      <w:r>
         <w:t>Corrected issue where Menu items “Remove Properties…” and “Rearrange Properties…” were selectable when only one property element was displayed</w:t>
       </w:r>
     </w:p>
-    <w:p/>
+    <w:p>
+      <w:pPr>
+        <w:pStyle w:val="ListParagraph"/>
+        <w:numPr>
+          <w:ilvl w:val="0"/>
+          <w:numId w:val="3"/>
+        </w:numPr>
+      </w:pPr>
+      <w:r>
+        <w:t xml:space="preserve">Remove parent items in dialog trees where no children are </w:t>
+      </w:r>
+      <w:r>
+        <w:t>selected by filtering</w:t>
+      </w:r>
+    </w:p>
+    <w:p>
+      <w:pPr>
+        <w:pStyle w:val="ListParagraph"/>
+        <w:numPr>
+          <w:ilvl w:val="0"/>
+          <w:numId w:val="3"/>
+        </w:numPr>
+      </w:pPr>
+      <w:r>
+        <w:t>Corrected unexpected behavior when u</w:t>
+      </w:r>
+      <w:r>
+        <w:t>sing arrow keys on a dialog tree</w:t>
+      </w:r>
+    </w:p>
     <w:p>
       <w:pPr>
         <w:pStyle w:val="Heading2"/>
       </w:pPr>
       <w:r>
-        <w:lastRenderedPageBreak/>
         <w:t>Changes</w:t>
       </w:r>
       <w:r>
@@ -623,16 +608,13 @@
         </w:numPr>
       </w:pPr>
       <w:r>
-        <w:t>Remove unwired elements no longer removed elements with broken wires</w:t>
-      </w:r>
-    </w:p>
-    <w:p/>
-    <w:p>
-      <w:pPr>
-        <w:pStyle w:val="Heading2"/>
-      </w:pPr>
-      <w:r>
-        <w:t>New Features</w:t>
+        <w:t>Remove unwired elements no longer remove</w:t>
+      </w:r>
+      <w:r>
+        <w:t>s</w:t>
+      </w:r>
+      <w:r>
+        <w:t xml:space="preserve"> elements with broken wires</w:t>
       </w:r>
     </w:p>
     <w:p>
@@ -644,19 +626,146 @@
         </w:numPr>
       </w:pPr>
       <w:r>
-        <w:t xml:space="preserve">Added short flash dialog when support files are being </w:t>
-      </w:r>
-      <w:r>
-        <w:t>(</w:t>
-      </w:r>
-      <w:r>
-        <w:t>re</w:t>
-      </w:r>
-      <w:r>
-        <w:t>)</w:t>
-      </w:r>
-      <w:r>
-        <w:t>built</w:t>
+        <w:t xml:space="preserve">Fixed issue where BundleMag!c dialogs, could appear partially offscreen, including a situation where </w:t>
+      </w:r>
+      <w:r>
+        <w:t>the</w:t>
+      </w:r>
+      <w:r>
+        <w:t xml:space="preserve"> dialog could not be moved</w:t>
+      </w:r>
+    </w:p>
+    <w:p>
+      <w:pPr>
+        <w:pStyle w:val="ListParagraph"/>
+        <w:numPr>
+          <w:ilvl w:val="0"/>
+          <w:numId w:val="4"/>
+        </w:numPr>
+      </w:pPr>
+      <w:r>
+        <w:t>Refactored dialog tree filters</w:t>
+      </w:r>
+      <w:r>
+        <w:t xml:space="preserve"> </w:t>
+      </w:r>
+    </w:p>
+    <w:p>
+      <w:pPr>
+        <w:pStyle w:val="ListParagraph"/>
+        <w:numPr>
+          <w:ilvl w:val="1"/>
+          <w:numId w:val="4"/>
+        </w:numPr>
+      </w:pPr>
+      <w:r>
+        <w:t>If filter matches parent item, do not remove its children</w:t>
+      </w:r>
+    </w:p>
+    <w:p>
+      <w:pPr>
+        <w:pStyle w:val="ListParagraph"/>
+        <w:numPr>
+          <w:ilvl w:val="1"/>
+          <w:numId w:val="4"/>
+        </w:numPr>
+      </w:pPr>
+      <w:r>
+        <w:t>When filter matches child item, do not gray selectable parent</w:t>
+      </w:r>
+    </w:p>
+    <w:p>
+      <w:pPr>
+        <w:pStyle w:val="ListParagraph"/>
+        <w:numPr>
+          <w:ilvl w:val="1"/>
+          <w:numId w:val="4"/>
+        </w:numPr>
+      </w:pPr>
+      <w:r>
+        <w:t>When neither parent nor child matches filter, remove both (previously left parent</w:t>
+      </w:r>
+      <w:r>
+        <w:t xml:space="preserve"> in tree,</w:t>
+      </w:r>
+      <w:r>
+        <w:t xml:space="preserve"> grayed)</w:t>
+      </w:r>
+    </w:p>
+    <w:p>
+      <w:pPr>
+        <w:pStyle w:val="ListParagraph"/>
+        <w:numPr>
+          <w:ilvl w:val="0"/>
+          <w:numId w:val="4"/>
+        </w:numPr>
+      </w:pPr>
+      <w:r>
+        <w:lastRenderedPageBreak/>
+        <w:t xml:space="preserve">Cluster filtering was refactored to remove (rather than collapse height of) filtered </w:t>
+      </w:r>
+      <w:r>
+        <w:t>items</w:t>
+      </w:r>
+    </w:p>
+    <w:p>
+      <w:pPr>
+        <w:pStyle w:val="ListParagraph"/>
+        <w:numPr>
+          <w:ilvl w:val="0"/>
+          <w:numId w:val="4"/>
+        </w:numPr>
+      </w:pPr>
+      <w:r>
+        <w:t>Arrow key dialog behaviors:</w:t>
+      </w:r>
+    </w:p>
+    <w:p>
+      <w:pPr>
+        <w:pStyle w:val="ListParagraph"/>
+        <w:numPr>
+          <w:ilvl w:val="1"/>
+          <w:numId w:val="4"/>
+        </w:numPr>
+      </w:pPr>
+      <w:r>
+        <w:t>From the filter, the down arrow key goes to the first selectable item in the tree, and the up arrow key goes to the last selectable item in the tree.</w:t>
+      </w:r>
+    </w:p>
+    <w:p>
+      <w:pPr>
+        <w:pStyle w:val="ListParagraph"/>
+        <w:numPr>
+          <w:ilvl w:val="1"/>
+          <w:numId w:val="4"/>
+        </w:numPr>
+      </w:pPr>
+      <w:r>
+        <w:t>Arrow keys now cycle on tree items</w:t>
+      </w:r>
+    </w:p>
+    <w:p>
+      <w:pPr>
+        <w:pStyle w:val="ListParagraph"/>
+        <w:numPr>
+          <w:ilvl w:val="0"/>
+          <w:numId w:val="4"/>
+        </w:numPr>
+      </w:pPr>
+      <w:r>
+        <w:t>Return to filter from tree with shift-tab</w:t>
+      </w:r>
+    </w:p>
+    <w:p>
+      <w:pPr>
+        <w:pStyle w:val="ListParagraph"/>
+        <w:numPr>
+          <w:ilvl w:val="0"/>
+          <w:numId w:val="4"/>
+        </w:numPr>
+      </w:pPr>
+      <w:r>
+        <w:t>Tab cycling in dialogs now goes filter-tree-done-filter…</w:t>
       </w:r>
     </w:p>
     <w:p/>
@@ -801,7 +910,7 @@
         <w:rFonts w:ascii="Symbol" w:hAnsi="Symbol" w:hint="default"/>
       </w:rPr>
     </w:lvl>
-    <w:lvl w:ilvl="1" w:tplc="04090003" w:tentative="1">
+    <w:lvl w:ilvl="1" w:tplc="04090003">
       <w:start w:val="1"/>
       <w:numFmt w:val="bullet"/>
       <w:lvlText w:val="o"/>

</xml_diff>